<commit_message>
Lagt inn hvem som gjør hva
</commit_message>
<xml_diff>
--- a/Docs/Oppgavefordeling.docx
+++ b/Docs/Oppgavefordeling.docx
@@ -22,6 +22,15 @@
       <w:r>
         <w:t>Illustrasjonsbilder av JobString nettside på norsk</w:t>
       </w:r>
+      <w:r>
+        <w:t xml:space="preserve"> (Ole-</w:t>
+      </w:r>
+      <w:r>
+        <w:t>M</w:t>
+      </w:r>
+      <w:r>
+        <w:t>artin)</w:t>
+      </w:r>
     </w:p>
     <w:p>
       <w:pPr>
@@ -82,6 +91,9 @@
       <w:r>
         <w:t>Alle illustrasjonsbilder på engelsk</w:t>
       </w:r>
+      <w:r>
+        <w:t xml:space="preserve"> (Ole-Martin)</w:t>
+      </w:r>
     </w:p>
     <w:p>
       <w:pPr>
@@ -92,8 +104,44 @@
         </w:numPr>
       </w:pPr>
       <w:r>
+        <w:t>Lage/Sende ut spørreundersøkelse</w:t>
+      </w:r>
+      <w:r>
+        <w:t xml:space="preserve"> (Simen)</w:t>
+      </w:r>
+    </w:p>
+    <w:p>
+      <w:pPr>
+        <w:pStyle w:val="Listeavsnitt"/>
+        <w:numPr>
+          <w:ilvl w:val="0"/>
+          <w:numId w:val="4"/>
+        </w:numPr>
+      </w:pPr>
+      <w:r>
+        <w:t>Oversette spørreundersøkelse</w:t>
+      </w:r>
+      <w:r>
+        <w:t xml:space="preserve"> – Engelsk/norsk</w:t>
+      </w:r>
+      <w:r>
+        <w:t xml:space="preserve"> (Ole-Martin)</w:t>
+      </w:r>
+    </w:p>
+    <w:p>
+      <w:pPr>
+        <w:pStyle w:val="Listeavsnitt"/>
+        <w:numPr>
+          <w:ilvl w:val="0"/>
+          <w:numId w:val="4"/>
+        </w:numPr>
+      </w:pPr>
+      <w:r>
         <w:t>Problembeskrivelse – norsk</w:t>
       </w:r>
+      <w:r>
+        <w:t xml:space="preserve"> (Thea)</w:t>
+      </w:r>
     </w:p>
     <w:p>
       <w:pPr>
@@ -106,6 +154,9 @@
       <w:r>
         <w:t>Problembeskrivelse – engelsk</w:t>
       </w:r>
+      <w:r>
+        <w:t xml:space="preserve"> (Thea)</w:t>
+      </w:r>
     </w:p>
     <w:p>
       <w:pPr>
@@ -118,6 +169,9 @@
       <w:r>
         <w:t>Beskrivelse av løsning – norsk</w:t>
       </w:r>
+      <w:r>
+        <w:t xml:space="preserve"> (Christina)</w:t>
+      </w:r>
     </w:p>
     <w:p>
       <w:pPr>
@@ -130,6 +184,9 @@
       <w:r>
         <w:t>Beskrivelse av løsning – engelsk</w:t>
       </w:r>
+      <w:r>
+        <w:t xml:space="preserve"> (Christina)</w:t>
+      </w:r>
     </w:p>
     <w:p>
       <w:pPr>
@@ -144,6 +201,66 @@
       </w:r>
       <w:r>
         <w:t xml:space="preserve"> (Se oppgavetekst)</w:t>
+      </w:r>
+      <w:r>
+        <w:t xml:space="preserve"> (Thea og Christina)</w:t>
+      </w:r>
+    </w:p>
+    <w:p>
+      <w:pPr>
+        <w:pStyle w:val="Listeavsnitt"/>
+        <w:numPr>
+          <w:ilvl w:val="0"/>
+          <w:numId w:val="4"/>
+        </w:numPr>
+      </w:pPr>
+      <w:r>
+        <w:t>Sette opp nettsiden riktig</w:t>
+      </w:r>
+      <w:r>
+        <w:t xml:space="preserve"> (</w:t>
+      </w:r>
+      <w:r>
+        <w:t>Onsdag)</w:t>
+      </w:r>
+    </w:p>
+    <w:p>
+      <w:pPr>
+        <w:pStyle w:val="Listeavsnitt"/>
+        <w:numPr>
+          <w:ilvl w:val="1"/>
+          <w:numId w:val="4"/>
+        </w:numPr>
+      </w:pPr>
+      <w:r>
+        <w:t>Layout</w:t>
+      </w:r>
+    </w:p>
+    <w:p>
+      <w:pPr>
+        <w:pStyle w:val="Listeavsnitt"/>
+        <w:numPr>
+          <w:ilvl w:val="1"/>
+          <w:numId w:val="4"/>
+        </w:numPr>
+      </w:pPr>
+      <w:r>
+        <w:t>Knapp for å endre språk</w:t>
+      </w:r>
+    </w:p>
+    <w:p>
+      <w:pPr>
+        <w:pStyle w:val="Listeavsnitt"/>
+        <w:numPr>
+          <w:ilvl w:val="0"/>
+          <w:numId w:val="4"/>
+        </w:numPr>
+      </w:pPr>
+      <w:r>
+        <w:t>CSS – Estetisk utforming av nettsiden</w:t>
+      </w:r>
+      <w:r>
+        <w:t xml:space="preserve"> (Onsdag)</w:t>
       </w:r>
       <w:bookmarkStart w:id="0" w:name="_GoBack"/>
       <w:bookmarkEnd w:id="0"/>
@@ -157,31 +274,10 @@
         </w:numPr>
       </w:pPr>
       <w:r>
-        <w:t>Sette opp nettsiden riktig</w:t>
-      </w:r>
-    </w:p>
-    <w:p>
-      <w:pPr>
-        <w:pStyle w:val="Listeavsnitt"/>
-        <w:numPr>
-          <w:ilvl w:val="1"/>
-          <w:numId w:val="4"/>
-        </w:numPr>
-      </w:pPr>
-      <w:r>
-        <w:t>Layout</w:t>
-      </w:r>
-    </w:p>
-    <w:p>
-      <w:pPr>
-        <w:pStyle w:val="Listeavsnitt"/>
-        <w:numPr>
-          <w:ilvl w:val="1"/>
-          <w:numId w:val="4"/>
-        </w:numPr>
-      </w:pPr>
-      <w:r>
-        <w:t>Knapp for å endre språk</w:t>
+        <w:t>Fargevalg</w:t>
+      </w:r>
+      <w:r>
+        <w:t xml:space="preserve"> (Onsdag)</w:t>
       </w:r>
     </w:p>
     <w:p>
@@ -193,7 +289,10 @@
         </w:numPr>
       </w:pPr>
       <w:r>
-        <w:t>CSS – Estetisk utforming av nettsiden</w:t>
+        <w:t>Implementere tekst og bilder på siden</w:t>
+      </w:r>
+      <w:r>
+        <w:t xml:space="preserve"> </w:t>
       </w:r>
     </w:p>
     <w:p>
@@ -205,7 +304,7 @@
         </w:numPr>
       </w:pPr>
       <w:r>
-        <w:t>Fargevalg</w:t>
+        <w:t>Teste siden på checkers.eiii.eu - Endre ting som må endres</w:t>
       </w:r>
     </w:p>
     <w:p>
@@ -217,21 +316,10 @@
         </w:numPr>
       </w:pPr>
       <w:r>
-        <w:t>Implementere tekst og bilder på siden</w:t>
-      </w:r>
-    </w:p>
-    <w:p>
-      <w:pPr>
-        <w:pStyle w:val="Listeavsnitt"/>
-        <w:numPr>
-          <w:ilvl w:val="0"/>
-          <w:numId w:val="4"/>
-        </w:numPr>
-      </w:pPr>
-      <w:r>
-        <w:t>Teste siden på checkers.eiii.eu - Endre ting som må endres</w:t>
-      </w:r>
-    </w:p>
+        <w:t>Evaluering av medlemmer</w:t>
+      </w:r>
+    </w:p>
+    <w:p/>
     <w:sectPr>
       <w:pgSz w:w="11906" w:h="16838"/>
       <w:pgMar w:top="1417" w:right="1417" w:bottom="1417" w:left="1417" w:header="708" w:footer="708" w:gutter="0"/>

</xml_diff>